<commit_message>
Final upload at 11:47 PM
</commit_message>
<xml_diff>
--- a/YoussofAttallah_201900127_AdvancedAlgorithmsCoursework4.docx
+++ b/YoussofAttallah_201900127_AdvancedAlgorithmsCoursework4.docx
@@ -161,7 +161,23 @@
                                           <w:sz w:val="32"/>
                                           <w:szCs w:val="32"/>
                                         </w:rPr>
-                                        <w:t>Youssof Attallah</w:t>
+                                        <w:t>Youssof</w:t>
+                                      </w:r>
+                                      <w:r>
+                                        <w:rPr>
+                                          <w:color w:val="FFFFFF" w:themeColor="background1"/>
+                                          <w:sz w:val="32"/>
+                                          <w:szCs w:val="32"/>
+                                        </w:rPr>
+                                        <w:t xml:space="preserve"> Mohammad</w:t>
+                                      </w:r>
+                                      <w:r>
+                                        <w:rPr>
+                                          <w:color w:val="FFFFFF" w:themeColor="background1"/>
+                                          <w:sz w:val="32"/>
+                                          <w:szCs w:val="32"/>
+                                        </w:rPr>
+                                        <w:t xml:space="preserve"> Attallah</w:t>
                                       </w:r>
                                     </w:p>
                                   </w:sdtContent>
@@ -358,7 +374,23 @@
                                     <w:sz w:val="32"/>
                                     <w:szCs w:val="32"/>
                                   </w:rPr>
-                                  <w:t>Youssof Attallah</w:t>
+                                  <w:t>Youssof</w:t>
+                                </w:r>
+                                <w:r>
+                                  <w:rPr>
+                                    <w:color w:val="FFFFFF" w:themeColor="background1"/>
+                                    <w:sz w:val="32"/>
+                                    <w:szCs w:val="32"/>
+                                  </w:rPr>
+                                  <w:t xml:space="preserve"> Mohammad</w:t>
+                                </w:r>
+                                <w:r>
+                                  <w:rPr>
+                                    <w:color w:val="FFFFFF" w:themeColor="background1"/>
+                                    <w:sz w:val="32"/>
+                                    <w:szCs w:val="32"/>
+                                  </w:rPr>
+                                  <w:t xml:space="preserve"> Attallah</w:t>
                                 </w:r>
                               </w:p>
                             </w:sdtContent>
@@ -546,13 +578,13 @@
           <w:r>
             <w:fldChar w:fldCharType="separate"/>
           </w:r>
-          <w:hyperlink w:anchor="_Toc103284647" w:history="1">
+          <w:hyperlink w:anchor="_Toc103291100" w:history="1">
             <w:r>
               <w:rPr>
                 <w:rStyle w:val="Hyperlink"/>
                 <w:noProof/>
               </w:rPr>
-              <w:t>Task 1:</w:t>
+              <w:t>Introduction:</w:t>
             </w:r>
             <w:r>
               <w:rPr>
@@ -573,7 +605,7 @@
                 <w:noProof/>
                 <w:webHidden/>
               </w:rPr>
-              <w:instrText xml:space="preserve"> PAGEREF _Toc103284647 \h </w:instrText>
+              <w:instrText xml:space="preserve"> PAGEREF _Toc103291100 \h </w:instrText>
             </w:r>
             <w:r>
               <w:rPr>
@@ -615,13 +647,13 @@
               <w:noProof/>
             </w:rPr>
           </w:pPr>
-          <w:hyperlink w:anchor="_Toc103284648" w:history="1">
+          <w:hyperlink w:anchor="_Toc103291101" w:history="1">
             <w:r>
               <w:rPr>
                 <w:rStyle w:val="Hyperlink"/>
                 <w:noProof/>
               </w:rPr>
-              <w:t>Task 2:</w:t>
+              <w:t>Task 1:</w:t>
             </w:r>
             <w:r>
               <w:rPr>
@@ -642,7 +674,7 @@
                 <w:noProof/>
                 <w:webHidden/>
               </w:rPr>
-              <w:instrText xml:space="preserve"> PAGEREF _Toc103284648 \h </w:instrText>
+              <w:instrText xml:space="preserve"> PAGEREF _Toc103291101 \h </w:instrText>
             </w:r>
             <w:r>
               <w:rPr>
@@ -684,13 +716,13 @@
               <w:noProof/>
             </w:rPr>
           </w:pPr>
-          <w:hyperlink w:anchor="_Toc103284649" w:history="1">
+          <w:hyperlink w:anchor="_Toc103291102" w:history="1">
             <w:r>
               <w:rPr>
                 <w:rStyle w:val="Hyperlink"/>
                 <w:noProof/>
               </w:rPr>
-              <w:t>Task 3:</w:t>
+              <w:t>Task 2:</w:t>
             </w:r>
             <w:r>
               <w:rPr>
@@ -711,7 +743,7 @@
                 <w:noProof/>
                 <w:webHidden/>
               </w:rPr>
-              <w:instrText xml:space="preserve"> PAGEREF _Toc103284649 \h </w:instrText>
+              <w:instrText xml:space="preserve"> PAGEREF _Toc103291102 \h </w:instrText>
             </w:r>
             <w:r>
               <w:rPr>
@@ -731,7 +763,7 @@
                 <w:noProof/>
                 <w:webHidden/>
               </w:rPr>
-              <w:t>3</w:t>
+              <w:t>2</w:t>
             </w:r>
             <w:r>
               <w:rPr>
@@ -753,13 +785,13 @@
               <w:noProof/>
             </w:rPr>
           </w:pPr>
-          <w:hyperlink w:anchor="_Toc103284650" w:history="1">
+          <w:hyperlink w:anchor="_Toc103291103" w:history="1">
             <w:r>
               <w:rPr>
                 <w:rStyle w:val="Hyperlink"/>
                 <w:noProof/>
               </w:rPr>
-              <w:t>Task 4:</w:t>
+              <w:t>Task 3:</w:t>
             </w:r>
             <w:r>
               <w:rPr>
@@ -780,7 +812,7 @@
                 <w:noProof/>
                 <w:webHidden/>
               </w:rPr>
-              <w:instrText xml:space="preserve"> PAGEREF _Toc103284650 \h </w:instrText>
+              <w:instrText xml:space="preserve"> PAGEREF _Toc103291103 \h </w:instrText>
             </w:r>
             <w:r>
               <w:rPr>
@@ -822,13 +854,13 @@
               <w:noProof/>
             </w:rPr>
           </w:pPr>
-          <w:hyperlink w:anchor="_Toc103284651" w:history="1">
+          <w:hyperlink w:anchor="_Toc103291104" w:history="1">
             <w:r>
               <w:rPr>
                 <w:rStyle w:val="Hyperlink"/>
                 <w:noProof/>
               </w:rPr>
-              <w:t>Task 5:</w:t>
+              <w:t>Task 4:</w:t>
             </w:r>
             <w:r>
               <w:rPr>
@@ -849,7 +881,7 @@
                 <w:noProof/>
                 <w:webHidden/>
               </w:rPr>
-              <w:instrText xml:space="preserve"> PAGEREF _Toc103284651 \h </w:instrText>
+              <w:instrText xml:space="preserve"> PAGEREF _Toc103291104 \h </w:instrText>
             </w:r>
             <w:r>
               <w:rPr>
@@ -869,7 +901,7 @@
                 <w:noProof/>
                 <w:webHidden/>
               </w:rPr>
-              <w:t>5</w:t>
+              <w:t>4</w:t>
             </w:r>
             <w:r>
               <w:rPr>
@@ -891,13 +923,13 @@
               <w:noProof/>
             </w:rPr>
           </w:pPr>
-          <w:hyperlink w:anchor="_Toc103284652" w:history="1">
+          <w:hyperlink w:anchor="_Toc103291105" w:history="1">
             <w:r>
               <w:rPr>
                 <w:rStyle w:val="Hyperlink"/>
                 <w:noProof/>
               </w:rPr>
-              <w:t>Task 6:</w:t>
+              <w:t>Task 5:</w:t>
             </w:r>
             <w:r>
               <w:rPr>
@@ -918,7 +950,7 @@
                 <w:noProof/>
                 <w:webHidden/>
               </w:rPr>
-              <w:instrText xml:space="preserve"> PAGEREF _Toc103284652 \h </w:instrText>
+              <w:instrText xml:space="preserve"> PAGEREF _Toc103291105 \h </w:instrText>
             </w:r>
             <w:r>
               <w:rPr>
@@ -938,7 +970,7 @@
                 <w:noProof/>
                 <w:webHidden/>
               </w:rPr>
-              <w:t>6</w:t>
+              <w:t>5</w:t>
             </w:r>
             <w:r>
               <w:rPr>
@@ -960,13 +992,13 @@
               <w:noProof/>
             </w:rPr>
           </w:pPr>
-          <w:hyperlink w:anchor="_Toc103284653" w:history="1">
+          <w:hyperlink w:anchor="_Toc103291106" w:history="1">
             <w:r>
               <w:rPr>
                 <w:rStyle w:val="Hyperlink"/>
                 <w:noProof/>
               </w:rPr>
-              <w:t>Task 7:</w:t>
+              <w:t>Task 6:</w:t>
             </w:r>
             <w:r>
               <w:rPr>
@@ -987,7 +1019,7 @@
                 <w:noProof/>
                 <w:webHidden/>
               </w:rPr>
-              <w:instrText xml:space="preserve"> PAGEREF _Toc103284653 \h </w:instrText>
+              <w:instrText xml:space="preserve"> PAGEREF _Toc103291106 \h </w:instrText>
             </w:r>
             <w:r>
               <w:rPr>
@@ -1029,13 +1061,13 @@
               <w:noProof/>
             </w:rPr>
           </w:pPr>
-          <w:hyperlink w:anchor="_Toc103284654" w:history="1">
+          <w:hyperlink w:anchor="_Toc103291107" w:history="1">
             <w:r>
               <w:rPr>
                 <w:rStyle w:val="Hyperlink"/>
                 <w:noProof/>
               </w:rPr>
-              <w:t>Task 8:</w:t>
+              <w:t>Task 7:</w:t>
             </w:r>
             <w:r>
               <w:rPr>
@@ -1056,7 +1088,7 @@
                 <w:noProof/>
                 <w:webHidden/>
               </w:rPr>
-              <w:instrText xml:space="preserve"> PAGEREF _Toc103284654 \h </w:instrText>
+              <w:instrText xml:space="preserve"> PAGEREF _Toc103291107 \h </w:instrText>
             </w:r>
             <w:r>
               <w:rPr>
@@ -1098,12 +1130,165 @@
               <w:noProof/>
             </w:rPr>
           </w:pPr>
-          <w:hyperlink w:anchor="_Toc103284655" w:history="1">
+          <w:hyperlink w:anchor="_Toc103291108" w:history="1">
             <w:r>
               <w:rPr>
                 <w:rStyle w:val="Hyperlink"/>
                 <w:noProof/>
               </w:rPr>
+              <w:t>Task 8:</w:t>
+            </w:r>
+            <w:r>
+              <w:rPr>
+                <w:noProof/>
+                <w:webHidden/>
+              </w:rPr>
+              <w:tab/>
+            </w:r>
+            <w:r>
+              <w:rPr>
+                <w:noProof/>
+                <w:webHidden/>
+              </w:rPr>
+              <w:fldChar w:fldCharType="begin"/>
+            </w:r>
+            <w:r>
+              <w:rPr>
+                <w:noProof/>
+                <w:webHidden/>
+              </w:rPr>
+              <w:instrText xml:space="preserve"> PAGEREF _Toc103291108 \h </w:instrText>
+            </w:r>
+            <w:r>
+              <w:rPr>
+                <w:noProof/>
+                <w:webHidden/>
+              </w:rPr>
+            </w:r>
+            <w:r>
+              <w:rPr>
+                <w:noProof/>
+                <w:webHidden/>
+              </w:rPr>
+              <w:fldChar w:fldCharType="separate"/>
+            </w:r>
+            <w:r>
+              <w:rPr>
+                <w:noProof/>
+                <w:webHidden/>
+              </w:rPr>
+              <w:t>8</w:t>
+            </w:r>
+            <w:r>
+              <w:rPr>
+                <w:noProof/>
+                <w:webHidden/>
+              </w:rPr>
+              <w:fldChar w:fldCharType="end"/>
+            </w:r>
+          </w:hyperlink>
+        </w:p>
+        <w:p>
+          <w:pPr>
+            <w:pStyle w:val="TOC1"/>
+            <w:tabs>
+              <w:tab w:val="left" w:pos="1320"/>
+              <w:tab w:val="right" w:leader="dot" w:pos="9350"/>
+            </w:tabs>
+            <w:rPr>
+              <w:rFonts w:eastAsiaTheme="minorEastAsia"/>
+              <w:noProof/>
+            </w:rPr>
+          </w:pPr>
+          <w:hyperlink w:anchor="_Toc103291109" w:history="1">
+            <w:r>
+              <w:rPr>
+                <w:rStyle w:val="Hyperlink"/>
+                <w:noProof/>
+              </w:rPr>
+              <w:t>Conclusion</w:t>
+            </w:r>
+            <w:r>
+              <w:rPr>
+                <w:rFonts w:eastAsiaTheme="minorEastAsia"/>
+                <w:noProof/>
+              </w:rPr>
+              <w:tab/>
+            </w:r>
+            <w:r>
+              <w:rPr>
+                <w:rStyle w:val="Hyperlink"/>
+                <w:noProof/>
+              </w:rPr>
+              <w:t>:</w:t>
+            </w:r>
+            <w:r>
+              <w:rPr>
+                <w:noProof/>
+                <w:webHidden/>
+              </w:rPr>
+              <w:tab/>
+            </w:r>
+            <w:r>
+              <w:rPr>
+                <w:noProof/>
+                <w:webHidden/>
+              </w:rPr>
+              <w:fldChar w:fldCharType="begin"/>
+            </w:r>
+            <w:r>
+              <w:rPr>
+                <w:noProof/>
+                <w:webHidden/>
+              </w:rPr>
+              <w:instrText xml:space="preserve"> PAGEREF _Toc103291109 \h </w:instrText>
+            </w:r>
+            <w:r>
+              <w:rPr>
+                <w:noProof/>
+                <w:webHidden/>
+              </w:rPr>
+            </w:r>
+            <w:r>
+              <w:rPr>
+                <w:noProof/>
+                <w:webHidden/>
+              </w:rPr>
+              <w:fldChar w:fldCharType="separate"/>
+            </w:r>
+            <w:r>
+              <w:rPr>
+                <w:noProof/>
+                <w:webHidden/>
+              </w:rPr>
+              <w:t>11</w:t>
+            </w:r>
+            <w:r>
+              <w:rPr>
+                <w:noProof/>
+                <w:webHidden/>
+              </w:rPr>
+              <w:fldChar w:fldCharType="end"/>
+            </w:r>
+          </w:hyperlink>
+        </w:p>
+        <w:p>
+          <w:pPr>
+            <w:pStyle w:val="TOC1"/>
+            <w:tabs>
+              <w:tab w:val="right" w:leader="dot" w:pos="9350"/>
+            </w:tabs>
+            <w:rPr>
+              <w:rFonts w:eastAsiaTheme="minorEastAsia"/>
+              <w:noProof/>
+            </w:rPr>
+          </w:pPr>
+          <w:hyperlink w:anchor="_Toc103291110" w:history="1">
+            <w:r>
+              <w:rPr>
+                <w:rStyle w:val="Hyperlink"/>
+                <w:noProof/>
+              </w:rPr>
               <w:t>References:</w:t>
             </w:r>
             <w:r>
@@ -1125,7 +1310,7 @@
                 <w:noProof/>
                 <w:webHidden/>
               </w:rPr>
-              <w:instrText xml:space="preserve"> PAGEREF _Toc103284655 \h </w:instrText>
+              <w:instrText xml:space="preserve"> PAGEREF _Toc103291110 \h </w:instrText>
             </w:r>
             <w:r>
               <w:rPr>
@@ -1145,7 +1330,7 @@
                 <w:noProof/>
                 <w:webHidden/>
               </w:rPr>
-              <w:t>10</w:t>
+              <w:t>11</w:t>
             </w:r>
             <w:r>
               <w:rPr>
@@ -1185,15 +1370,19 @@
       <w:pPr>
         <w:pStyle w:val="Heading1"/>
       </w:pPr>
-      <w:bookmarkStart w:id="0" w:name="_Toc103284647"/>
+      <w:bookmarkStart w:id="0" w:name="_Toc103291100"/>
       <w:r>
         <w:lastRenderedPageBreak/>
         <w:t>Introduction:</w:t>
       </w:r>
-    </w:p>
-    <w:p>
-      <w:r>
-        <w:t>Github repo link:</w:t>
+      <w:bookmarkEnd w:id="0"/>
+    </w:p>
+    <w:p>
+      <w:r>
+        <w:t>Advanced algorithms are an important concept for any Computer Science student to understand, and this coursework will show the level of knowledge we have regarding the specified topic. Each task is accompanied by an introduction to the problem, then an explanation to the approach along side snippets of important code parts. However, the detailed code with the comments is available on the git hub repo (</w:t>
+      </w:r>
+      <w:r>
+        <w:t>:</w:t>
       </w:r>
       <w:r>
         <w:t xml:space="preserve"> </w:t>
@@ -1206,12 +1395,15 @@
           <w:t>https://github.com/YoussofAttallah/AdvancedAlgorithmsCourseWord</w:t>
         </w:r>
       </w:hyperlink>
-    </w:p>
-    <w:p/>
+      <w:r>
+        <w:t>) and after each task there is the name of the class the answer’s task resides in.</w:t>
+      </w:r>
+    </w:p>
     <w:p>
       <w:pPr>
         <w:pStyle w:val="Heading1"/>
       </w:pPr>
+      <w:bookmarkStart w:id="1" w:name="_Toc103291101"/>
       <w:r>
         <w:t xml:space="preserve">Task </w:t>
       </w:r>
@@ -1221,7 +1413,7 @@
       <w:r>
         <w:t>:</w:t>
       </w:r>
-      <w:bookmarkEnd w:id="0"/>
+      <w:bookmarkEnd w:id="1"/>
     </w:p>
     <w:p>
       <w:r>
@@ -1296,11 +1488,11 @@
       <w:pPr>
         <w:pStyle w:val="Heading1"/>
       </w:pPr>
-      <w:bookmarkStart w:id="1" w:name="_Toc103284648"/>
+      <w:bookmarkStart w:id="2" w:name="_Toc103291102"/>
       <w:r>
         <w:t>Task 2:</w:t>
       </w:r>
-      <w:bookmarkEnd w:id="1"/>
+      <w:bookmarkEnd w:id="2"/>
     </w:p>
     <w:p>
       <w:r>
@@ -1334,7 +1526,11 @@
         <w:t xml:space="preserve">o insert, </w:t>
       </w:r>
       <w:r>
-        <w:t xml:space="preserve">the inserted node must be a red node, if it’s the root then the colour is changed to black and inserted, if not then we check the parent. Step2, if the parent is black then we insert as a child, if the parent is red then we have step 3 with two scenarios; the first is that if the uncle is red, so we change the colour of the parent and uncle to black, the grandparent to red, then we go to the grandparent node and repeat </w:t>
+        <w:t xml:space="preserve">the inserted node must be a red node, if it’s the root then the colour is changed to black and inserted, if not then we check the parent. Step2, if the parent is black </w:t>
+      </w:r>
+      <w:r>
+        <w:lastRenderedPageBreak/>
+        <w:t xml:space="preserve">then we insert as a child, if the parent is red then we have step 3 with two scenarios; the first is that if the uncle is red, so we change the colour of the parent and uncle to black, the grandparent to red, then we go to the grandparent node and repeat </w:t>
       </w:r>
       <w:r>
         <w:t xml:space="preserve">steps 2 and 3. The second scenario for step 3 is if the uncle is black, we rotate the tree so it gets balanced. For the removal of a </w:t>
@@ -1343,11 +1539,7 @@
         <w:t>node,</w:t>
       </w:r>
       <w:r>
-        <w:t xml:space="preserve"> we have multiple scenarios. The </w:t>
-      </w:r>
-      <w:r>
-        <w:lastRenderedPageBreak/>
-        <w:t xml:space="preserve">first is if the node is a lead or has only one child, then it can be </w:t>
+        <w:t xml:space="preserve"> we have multiple scenarios. The first is if the node is a lead or has only one child, then it can be </w:t>
       </w:r>
       <w:r>
         <w:t>deleted,</w:t>
@@ -1477,11 +1669,12 @@
       <w:pPr>
         <w:pStyle w:val="Heading1"/>
       </w:pPr>
-      <w:bookmarkStart w:id="2" w:name="_Toc103284649"/>
-      <w:r>
+      <w:bookmarkStart w:id="3" w:name="_Toc103291103"/>
+      <w:r>
+        <w:lastRenderedPageBreak/>
         <w:t>Task 3:</w:t>
       </w:r>
-      <w:bookmarkEnd w:id="2"/>
+      <w:bookmarkEnd w:id="3"/>
     </w:p>
     <w:p>
       <w:r>
@@ -1506,11 +1699,7 @@
         <w:t xml:space="preserve"> </w:t>
       </w:r>
       <w:r>
-        <w:t xml:space="preserve">(either minimum heap </w:t>
-      </w:r>
-      <w:r>
-        <w:lastRenderedPageBreak/>
-        <w:t>where the root is the smallest number or a maximum heap where the root is the biggest number</w:t>
+        <w:t>(either minimum heap where the root is the smallest number or a maximum heap where the root is the biggest number</w:t>
       </w:r>
       <w:r>
         <w:t xml:space="preserve">). After that the root of the tree is removed and inserted into the sorted list, the tree then gets heapified so the smallest/largest number is now the root of the tree. The process is repeated until the tree is empty and the result is a sorted list. </w:t>
@@ -1600,11 +1789,11 @@
       <w:pPr>
         <w:pStyle w:val="Heading1"/>
       </w:pPr>
-      <w:bookmarkStart w:id="3" w:name="_Toc103284650"/>
+      <w:bookmarkStart w:id="4" w:name="_Toc103291104"/>
       <w:r>
         <w:t>Task 4:</w:t>
       </w:r>
-      <w:bookmarkEnd w:id="3"/>
+      <w:bookmarkEnd w:id="4"/>
     </w:p>
     <w:p>
       <w:r>
@@ -1721,6 +1910,7 @@
           </w:tcPr>
           <w:p>
             <w:r>
+              <w:lastRenderedPageBreak/>
               <w:t>2</w:t>
             </w:r>
           </w:p>
@@ -1828,7 +2018,6 @@
     <w:p/>
     <w:p>
       <w:r>
-        <w:lastRenderedPageBreak/>
         <w:t xml:space="preserve"> </w:t>
       </w:r>
       <w:r>
@@ -2148,11 +2337,11 @@
       <w:pPr>
         <w:pStyle w:val="Heading1"/>
       </w:pPr>
-      <w:bookmarkStart w:id="4" w:name="_Toc103284651"/>
+      <w:bookmarkStart w:id="5" w:name="_Toc103291105"/>
       <w:r>
         <w:t>Task 5:</w:t>
       </w:r>
-      <w:bookmarkEnd w:id="4"/>
+      <w:bookmarkEnd w:id="5"/>
     </w:p>
     <w:p>
       <w:r>
@@ -2417,11 +2606,11 @@
       <w:pPr>
         <w:pStyle w:val="Heading1"/>
       </w:pPr>
-      <w:bookmarkStart w:id="5" w:name="_Toc103284652"/>
+      <w:bookmarkStart w:id="6" w:name="_Toc103291106"/>
       <w:r>
         <w:t>Task 6:</w:t>
       </w:r>
-      <w:bookmarkEnd w:id="5"/>
+      <w:bookmarkEnd w:id="6"/>
     </w:p>
     <w:p>
       <w:r>
@@ -2685,11 +2874,11 @@
       <w:pPr>
         <w:pStyle w:val="Heading1"/>
       </w:pPr>
-      <w:bookmarkStart w:id="6" w:name="_Toc103284653"/>
+      <w:bookmarkStart w:id="7" w:name="_Toc103291107"/>
       <w:r>
         <w:t>Task 7:</w:t>
       </w:r>
-      <w:bookmarkEnd w:id="6"/>
+      <w:bookmarkEnd w:id="7"/>
     </w:p>
     <w:p>
       <w:r>
@@ -2807,11 +2996,11 @@
       <w:pPr>
         <w:pStyle w:val="Heading1"/>
       </w:pPr>
-      <w:bookmarkStart w:id="7" w:name="_Toc103284654"/>
+      <w:bookmarkStart w:id="8" w:name="_Toc103291108"/>
       <w:r>
         <w:t>Task 8:</w:t>
       </w:r>
-      <w:bookmarkEnd w:id="7"/>
+      <w:bookmarkEnd w:id="8"/>
     </w:p>
     <w:p>
       <w:r>
@@ -2831,7 +3020,13 @@
         <w:t>to wait for each part to finish and then combined, they can all be solved simultaneously then combined at the end.</w:t>
       </w:r>
       <w:r>
-        <w:t xml:space="preserve"> Examples of this are the Parallel Bubble Sort algorithm. The original algorithm takes the first element in a list and compares it the next element to see which is bigger than switch if the first element is bigger than the second, and keeps on comparing the new second element to the third and so on so after the first loop the largest element is at the end of the list, then the process is repeated for the second largest and the third until the list is sorted. In the parallel version, the second loop can begin even if the first isn’t finished, and then the third can begin even if both the previous loops aren’t completed, running these iterations in a pipeline fashion.</w:t>
+        <w:t xml:space="preserve"> Examples of this are the Parallel Bubble Sort algorithm. The original algorithm takes the first element in a list and compares it the next element to see which is bigger than switch if the first element is bigger than the </w:t>
+      </w:r>
+      <w:r>
+        <w:t>second and</w:t>
+      </w:r>
+      <w:r>
+        <w:t xml:space="preserve"> keeps on comparing the new second element to the third and so on so after the first loop the largest element is at the end of the list, then the process is repeated for the second largest and the third until the list is sorted. In the parallel version, the second loop can begin even if the first isn’t finished, and then the third can begin even if both the previous loops aren’t completed, running these iterations in a pipeline fashion.</w:t>
       </w:r>
     </w:p>
     <w:p>
@@ -3067,16 +3262,41 @@
         <w:t>.java</w:t>
       </w:r>
     </w:p>
-    <w:p/>
     <w:p>
       <w:pPr>
         <w:pStyle w:val="Heading1"/>
       </w:pPr>
-      <w:bookmarkStart w:id="8" w:name="_Toc103284655"/>
+      <w:bookmarkStart w:id="9" w:name="_Toc103291109"/>
+      <w:r>
+        <w:t>Conclusion</w:t>
+      </w:r>
+      <w:r>
+        <w:tab/>
+      </w:r>
+      <w:r>
+        <w:t>:</w:t>
+      </w:r>
+      <w:bookmarkEnd w:id="9"/>
+    </w:p>
+    <w:p>
+      <w:r>
+        <w:t>To conclude, we have passed by</w:t>
+      </w:r>
+      <w:r>
+        <w:t xml:space="preserve"> concepts and implementations of multiple algorithms, discussed them and implemented them along side testing them with some scenarios. This approach has solidified my understanding of these topics that will definitely be an important asset on my journey.</w:t>
+      </w:r>
+    </w:p>
+    <w:p/>
+    <w:p/>
+    <w:p>
+      <w:pPr>
+        <w:pStyle w:val="Heading1"/>
+      </w:pPr>
+      <w:bookmarkStart w:id="10" w:name="_Toc103291110"/>
       <w:r>
         <w:t>References:</w:t>
       </w:r>
-      <w:bookmarkEnd w:id="8"/>
+      <w:bookmarkEnd w:id="10"/>
     </w:p>
     <w:p>
       <w:pPr>

</xml_diff>